<commit_message>
feat: 🎸 update cscet
</commit_message>
<xml_diff>
--- a/packages/npm/china-software-copyright-extraction-tool/template.docx
+++ b/packages/npm/china-software-copyright-extraction-tool/template.docx
@@ -2,6 +2,31 @@
 <file path=word/document.xml><?xml version="1.0" encoding="utf-8"?>
 <w:document xmlns:wpc="http://schemas.microsoft.com/office/word/2010/wordprocessingCanvas" xmlns:mc="http://schemas.openxmlformats.org/markup-compatibility/2006" xmlns:o="urn:schemas-microsoft-com:office:office" xmlns:r="http://schemas.openxmlformats.org/officeDocument/2006/relationships" xmlns:m="http://schemas.openxmlformats.org/officeDocument/2006/math" xmlns:v="urn:schemas-microsoft-com:vml" xmlns:wp14="http://schemas.microsoft.com/office/word/2010/wordprocessingDrawing" xmlns:wp="http://schemas.openxmlformats.org/drawingml/2006/wordprocessingDrawing" xmlns:w="http://schemas.openxmlformats.org/wordprocessingml/2006/main" xmlns:w14="http://schemas.microsoft.com/office/word/2010/wordml" xmlns:w10="urn:schemas-microsoft-com:office:word" xmlns:w15="http://schemas.microsoft.com/office/word/2012/wordml" xmlns:wpg="http://schemas.microsoft.com/office/word/2010/wordprocessingGroup" xmlns:wpi="http://schemas.microsoft.com/office/word/2010/wordprocessingInk" xmlns:wne="http://schemas.microsoft.com/office/word/2006/wordml" xmlns:wps="http://schemas.microsoft.com/office/word/2010/wordprocessingShape" xmlns:wpsCustomData="http://www.wps.cn/officeDocument/2013/wpsCustomData" mc:Ignorable="w14 w15 wp14">
   <w:body>
+    <w:p>
+      <w:pPr>
+        <w:spacing w:line="240" w:lineRule="exact"/>
+        <w:rPr>
+          <w:rFonts w:hint="default"/>
+          <w:lang w:val="en-US" w:eastAsia="zh-CN"/>
+        </w:rPr>
+      </w:pPr>
+      <w:r>
+        <w:rPr>
+          <w:rFonts w:hint="eastAsia"/>
+          <w:lang w:val="en-US" w:eastAsia="zh-CN"/>
+        </w:rPr>
+        <w:t>{#list}{content</w:t>
+      </w:r>
+      <w:bookmarkStart w:id="0" w:name="_GoBack"/>
+      <w:bookmarkEnd w:id="0"/>
+      <w:r>
+        <w:rPr>
+          <w:rFonts w:hint="eastAsia"/>
+          <w:lang w:val="en-US" w:eastAsia="zh-CN"/>
+        </w:rPr>
+        <w:t>}</w:t>
+      </w:r>
+    </w:p>
     <w:p>
       <w:pPr>
         <w:spacing w:line="240" w:lineRule="exact"/>
@@ -15,16 +40,7 @@
           <w:rFonts w:hint="eastAsia"/>
           <w:lang w:val="en-US" w:eastAsia="zh-CN"/>
         </w:rPr>
-        <w:t>{code</w:t>
-      </w:r>
-      <w:bookmarkStart w:id="0" w:name="_GoBack"/>
-      <w:bookmarkEnd w:id="0"/>
-      <w:r>
-        <w:rPr>
-          <w:rFonts w:hint="eastAsia"/>
-          <w:lang w:val="en-US" w:eastAsia="zh-CN"/>
-        </w:rPr>
-        <w:t>}</w:t>
+        <w:t>{/list}</w:t>
       </w:r>
     </w:p>
     <w:sectPr>
@@ -203,7 +219,7 @@
     <w:lsdException w:uiPriority="99" w:name="HTML Code"/>
     <w:lsdException w:uiPriority="99" w:name="HTML Definition"/>
     <w:lsdException w:uiPriority="99" w:name="HTML Keyboard"/>
-    <w:lsdException w:uiPriority="99" w:semiHidden="0" w:name="HTML Preformatted"/>
+    <w:lsdException w:qFormat="1" w:uiPriority="99" w:semiHidden="0" w:name="HTML Preformatted"/>
     <w:lsdException w:uiPriority="99" w:name="HTML Sample"/>
     <w:lsdException w:uiPriority="99" w:name="HTML Typewriter"/>
     <w:lsdException w:uiPriority="99" w:name="HTML Variable"/>
@@ -436,6 +452,7 @@
     <w:basedOn w:val="1"/>
     <w:link w:val="10"/>
     <w:unhideWhenUsed/>
+    <w:qFormat/>
     <w:uiPriority w:val="99"/>
     <w:pPr>
       <w:widowControl/>
@@ -497,6 +514,7 @@
     <w:name w:val="HTML 预设格式 字符"/>
     <w:basedOn w:val="6"/>
     <w:link w:val="4"/>
+    <w:qFormat/>
     <w:uiPriority w:val="99"/>
     <w:rPr>
       <w:rFonts w:ascii="宋体" w:hAnsi="宋体" w:eastAsia="宋体" w:cs="宋体"/>

</xml_diff>